<commit_message>
comments from Dr. B
</commit_message>
<xml_diff>
--- a/build/CV.docx
+++ b/build/CV.docx
@@ -912,19 +912,21 @@
         <w:ind w:left="2160" w:hanging="2160"/>
         <w:rPr>
           <w:rFonts w:ascii="Times New Roman" w:hAnsi="Times New Roman" w:cs="Times New Roman"/>
-          <w:sz w:val="24"/>
-          <w:szCs w:val="24"/>
-        </w:rPr>
-      </w:pPr>
-      <w:r>
-        <w:rPr>
-          <w:rFonts w:ascii="Times New Roman" w:hAnsi="Times New Roman" w:cs="Times New Roman"/>
-          <w:i/>
-          <w:iCs/>
-          <w:sz w:val="24"/>
-          <w:szCs w:val="24"/>
-        </w:rPr>
-        <w:t>02/2023:</w:t>
+          <w:b/>
+          <w:bCs/>
+          <w:sz w:val="24"/>
+          <w:szCs w:val="24"/>
+        </w:rPr>
+      </w:pPr>
+      <w:r>
+        <w:rPr>
+          <w:rFonts w:ascii="Times New Roman" w:hAnsi="Times New Roman" w:cs="Times New Roman"/>
+          <w:i/>
+          <w:iCs/>
+          <w:sz w:val="24"/>
+          <w:szCs w:val="24"/>
+        </w:rPr>
+        <w:t>12/2022:</w:t>
       </w:r>
       <w:r>
         <w:rPr>
@@ -944,72 +946,6 @@
           <w:sz w:val="24"/>
           <w:szCs w:val="24"/>
         </w:rPr>
-        <w:t>K-12 Outreach Certificate</w:t>
-      </w:r>
-      <w:r>
-        <w:rPr>
-          <w:rFonts w:ascii="Times New Roman" w:hAnsi="Times New Roman" w:cs="Times New Roman"/>
-          <w:sz w:val="24"/>
-          <w:szCs w:val="24"/>
-        </w:rPr>
-        <w:t xml:space="preserve">, </w:t>
-      </w:r>
-      <w:r>
-        <w:rPr>
-          <w:rFonts w:ascii="Times New Roman" w:hAnsi="Times New Roman" w:cs="Times New Roman"/>
-          <w:sz w:val="24"/>
-          <w:szCs w:val="24"/>
-        </w:rPr>
-        <w:t>CDCM</w:t>
-      </w:r>
-      <w:r>
-        <w:rPr>
-          <w:rFonts w:ascii="Times New Roman" w:hAnsi="Times New Roman" w:cs="Times New Roman"/>
-          <w:sz w:val="24"/>
-          <w:szCs w:val="24"/>
-        </w:rPr>
-        <w:t xml:space="preserve"> MRSEC, University of Texas at Austin</w:t>
-      </w:r>
-    </w:p>
-    <w:p>
-      <w:pPr>
-        <w:ind w:left="2160" w:hanging="2160"/>
-        <w:rPr>
-          <w:rFonts w:ascii="Times New Roman" w:hAnsi="Times New Roman" w:cs="Times New Roman"/>
-          <w:b/>
-          <w:bCs/>
-          <w:sz w:val="24"/>
-          <w:szCs w:val="24"/>
-        </w:rPr>
-      </w:pPr>
-      <w:r>
-        <w:rPr>
-          <w:rFonts w:ascii="Times New Roman" w:hAnsi="Times New Roman" w:cs="Times New Roman"/>
-          <w:i/>
-          <w:iCs/>
-          <w:sz w:val="24"/>
-          <w:szCs w:val="24"/>
-        </w:rPr>
-        <w:t>12/2022:</w:t>
-      </w:r>
-      <w:r>
-        <w:rPr>
-          <w:rFonts w:ascii="Times New Roman" w:hAnsi="Times New Roman" w:cs="Times New Roman"/>
-          <w:b/>
-          <w:bCs/>
-          <w:sz w:val="24"/>
-          <w:szCs w:val="24"/>
-        </w:rPr>
-        <w:tab/>
-      </w:r>
-      <w:r>
-        <w:rPr>
-          <w:rFonts w:ascii="Times New Roman" w:hAnsi="Times New Roman" w:cs="Times New Roman"/>
-          <w:b/>
-          <w:bCs/>
-          <w:sz w:val="24"/>
-          <w:szCs w:val="24"/>
-        </w:rPr>
         <w:t>Professional Development Award</w:t>
       </w:r>
       <w:r>
@@ -1040,7 +976,6 @@
           <w:sz w:val="24"/>
           <w:szCs w:val="24"/>
         </w:rPr>
-        <w:lastRenderedPageBreak/>
         <w:t>08/2021</w:t>
       </w:r>
       <w:r>
@@ -2253,43 +2188,7 @@
           <w:sz w:val="24"/>
           <w:szCs w:val="24"/>
         </w:rPr>
-        <w:t xml:space="preserve"> Zhan, U. </w:t>
-      </w:r>
-      <w:proofErr w:type="spellStart"/>
-      <w:r>
-        <w:rPr>
-          <w:rFonts w:ascii="Times New Roman" w:hAnsi="Times New Roman" w:cs="Times New Roman"/>
-          <w:sz w:val="24"/>
-          <w:szCs w:val="24"/>
-        </w:rPr>
-        <w:t>Celano</w:t>
-      </w:r>
-      <w:proofErr w:type="spellEnd"/>
-      <w:r>
-        <w:rPr>
-          <w:rFonts w:ascii="Times New Roman" w:hAnsi="Times New Roman" w:cs="Times New Roman"/>
-          <w:sz w:val="24"/>
-          <w:szCs w:val="24"/>
-        </w:rPr>
-        <w:t xml:space="preserve">, D. Akinwande, I. Sanchez </w:t>
-      </w:r>
-      <w:proofErr w:type="spellStart"/>
-      <w:r>
-        <w:rPr>
-          <w:rFonts w:ascii="Times New Roman" w:hAnsi="Times New Roman" w:cs="Times New Roman"/>
-          <w:sz w:val="24"/>
-          <w:szCs w:val="24"/>
-        </w:rPr>
-        <w:t>Esqueda</w:t>
-      </w:r>
-      <w:proofErr w:type="spellEnd"/>
-      <w:r>
-        <w:rPr>
-          <w:rFonts w:ascii="Times New Roman" w:hAnsi="Times New Roman" w:cs="Times New Roman"/>
-          <w:sz w:val="24"/>
-          <w:szCs w:val="24"/>
-        </w:rPr>
-        <w:t xml:space="preserve">, </w:t>
+        <w:t xml:space="preserve"> Zhan, U. Celano, D. Akinwande, I. Sanchez Esqueda, </w:t>
       </w:r>
       <w:r>
         <w:rPr>
@@ -2466,145 +2365,136 @@
           <w:sz w:val="24"/>
           <w:szCs w:val="24"/>
         </w:rPr>
+        <w:t xml:space="preserve">S. Mohan, D. </w:t>
+      </w:r>
+      <w:proofErr w:type="spellStart"/>
+      <w:r>
+        <w:rPr>
+          <w:rFonts w:ascii="Times New Roman" w:hAnsi="Times New Roman" w:cs="Times New Roman"/>
+          <w:sz w:val="24"/>
+          <w:szCs w:val="24"/>
+        </w:rPr>
+        <w:t>Kireev</w:t>
+      </w:r>
+      <w:proofErr w:type="spellEnd"/>
+      <w:r>
+        <w:rPr>
+          <w:rFonts w:ascii="Times New Roman" w:hAnsi="Times New Roman" w:cs="Times New Roman"/>
+          <w:sz w:val="24"/>
+          <w:szCs w:val="24"/>
+        </w:rPr>
+        <w:t xml:space="preserve">, S. </w:t>
+      </w:r>
+      <w:proofErr w:type="spellStart"/>
+      <w:r>
+        <w:rPr>
+          <w:rFonts w:ascii="Times New Roman" w:hAnsi="Times New Roman" w:cs="Times New Roman"/>
+          <w:sz w:val="24"/>
+          <w:szCs w:val="24"/>
+        </w:rPr>
+        <w:t>Kutagulla</w:t>
+      </w:r>
+      <w:proofErr w:type="spellEnd"/>
+      <w:r>
+        <w:rPr>
+          <w:rFonts w:ascii="Times New Roman" w:hAnsi="Times New Roman" w:cs="Times New Roman"/>
+          <w:sz w:val="24"/>
+          <w:szCs w:val="24"/>
+        </w:rPr>
+        <w:t xml:space="preserve">, </w:t>
+      </w:r>
+      <w:r>
+        <w:rPr>
+          <w:rFonts w:ascii="Times New Roman" w:hAnsi="Times New Roman" w:cs="Times New Roman"/>
+          <w:b/>
+          <w:bCs/>
+          <w:sz w:val="24"/>
+          <w:szCs w:val="24"/>
+        </w:rPr>
+        <w:t>N.</w:t>
+      </w:r>
+      <w:r>
+        <w:rPr>
+          <w:rFonts w:ascii="Times New Roman" w:hAnsi="Times New Roman" w:cs="Times New Roman"/>
+          <w:b/>
+          <w:bCs/>
+          <w:sz w:val="24"/>
+          <w:szCs w:val="24"/>
+        </w:rPr>
+        <w:t xml:space="preserve"> </w:t>
+      </w:r>
+      <w:r>
+        <w:rPr>
+          <w:rFonts w:ascii="Times New Roman" w:hAnsi="Times New Roman" w:cs="Times New Roman"/>
+          <w:b/>
+          <w:bCs/>
+          <w:sz w:val="24"/>
+          <w:szCs w:val="24"/>
+        </w:rPr>
+        <w:t>D. Ignacio</w:t>
+      </w:r>
+      <w:r>
+        <w:rPr>
+          <w:rFonts w:ascii="Times New Roman" w:hAnsi="Times New Roman" w:cs="Times New Roman"/>
+          <w:sz w:val="24"/>
+          <w:szCs w:val="24"/>
+        </w:rPr>
+        <w:t xml:space="preserve">, Y. Gu, H. Celio, X. </w:t>
+      </w:r>
+      <w:proofErr w:type="spellStart"/>
+      <w:r>
+        <w:rPr>
+          <w:rFonts w:ascii="Times New Roman" w:hAnsi="Times New Roman" w:cs="Times New Roman"/>
+          <w:sz w:val="24"/>
+          <w:szCs w:val="24"/>
+        </w:rPr>
+        <w:t>Zun</w:t>
+      </w:r>
+      <w:proofErr w:type="spellEnd"/>
+      <w:r>
+        <w:rPr>
+          <w:rFonts w:ascii="Times New Roman" w:hAnsi="Times New Roman" w:cs="Times New Roman"/>
+          <w:sz w:val="24"/>
+          <w:szCs w:val="24"/>
+        </w:rPr>
+        <w:t xml:space="preserve">, D. Akinwande, K. </w:t>
+      </w:r>
+      <w:proofErr w:type="spellStart"/>
+      <w:r>
+        <w:rPr>
+          <w:rFonts w:ascii="Times New Roman" w:hAnsi="Times New Roman" w:cs="Times New Roman"/>
+          <w:sz w:val="24"/>
+          <w:szCs w:val="24"/>
+        </w:rPr>
+        <w:t>Liechti</w:t>
+      </w:r>
+      <w:proofErr w:type="spellEnd"/>
+      <w:r>
+        <w:rPr>
+          <w:rFonts w:ascii="Times New Roman" w:hAnsi="Times New Roman" w:cs="Times New Roman"/>
+          <w:sz w:val="24"/>
+          <w:szCs w:val="24"/>
+        </w:rPr>
+        <w:t xml:space="preserve">, </w:t>
+      </w:r>
+      <w:r>
+        <w:rPr>
+          <w:rFonts w:ascii="Times New Roman" w:hAnsi="Times New Roman" w:cs="Times New Roman"/>
+          <w:sz w:val="24"/>
+          <w:szCs w:val="24"/>
+          <w:u w:val="single"/>
+        </w:rPr>
+        <w:t xml:space="preserve">Direct, Metal-free Growth and Dry </w:t>
+      </w:r>
+      <w:r>
+        <w:rPr>
+          <w:rFonts w:ascii="Times New Roman" w:hAnsi="Times New Roman" w:cs="Times New Roman"/>
+          <w:sz w:val="24"/>
+          <w:szCs w:val="24"/>
+          <w:u w:val="single"/>
+        </w:rPr>
         <w:lastRenderedPageBreak/>
-        <w:t xml:space="preserve">S. Mohan, D. </w:t>
-      </w:r>
-      <w:proofErr w:type="spellStart"/>
-      <w:r>
-        <w:rPr>
-          <w:rFonts w:ascii="Times New Roman" w:hAnsi="Times New Roman" w:cs="Times New Roman"/>
-          <w:sz w:val="24"/>
-          <w:szCs w:val="24"/>
-        </w:rPr>
-        <w:t>Kireev</w:t>
-      </w:r>
-      <w:proofErr w:type="spellEnd"/>
-      <w:r>
-        <w:rPr>
-          <w:rFonts w:ascii="Times New Roman" w:hAnsi="Times New Roman" w:cs="Times New Roman"/>
-          <w:sz w:val="24"/>
-          <w:szCs w:val="24"/>
-        </w:rPr>
-        <w:t xml:space="preserve">, S. </w:t>
-      </w:r>
-      <w:proofErr w:type="spellStart"/>
-      <w:r>
-        <w:rPr>
-          <w:rFonts w:ascii="Times New Roman" w:hAnsi="Times New Roman" w:cs="Times New Roman"/>
-          <w:sz w:val="24"/>
-          <w:szCs w:val="24"/>
-        </w:rPr>
-        <w:t>Kutagulla</w:t>
-      </w:r>
-      <w:proofErr w:type="spellEnd"/>
-      <w:r>
-        <w:rPr>
-          <w:rFonts w:ascii="Times New Roman" w:hAnsi="Times New Roman" w:cs="Times New Roman"/>
-          <w:sz w:val="24"/>
-          <w:szCs w:val="24"/>
-        </w:rPr>
-        <w:t xml:space="preserve">, </w:t>
-      </w:r>
-      <w:r>
-        <w:rPr>
-          <w:rFonts w:ascii="Times New Roman" w:hAnsi="Times New Roman" w:cs="Times New Roman"/>
-          <w:b/>
-          <w:bCs/>
-          <w:sz w:val="24"/>
-          <w:szCs w:val="24"/>
-        </w:rPr>
-        <w:t>N.</w:t>
-      </w:r>
-      <w:r>
-        <w:rPr>
-          <w:rFonts w:ascii="Times New Roman" w:hAnsi="Times New Roman" w:cs="Times New Roman"/>
-          <w:b/>
-          <w:bCs/>
-          <w:sz w:val="24"/>
-          <w:szCs w:val="24"/>
-        </w:rPr>
-        <w:t xml:space="preserve"> </w:t>
-      </w:r>
-      <w:r>
-        <w:rPr>
-          <w:rFonts w:ascii="Times New Roman" w:hAnsi="Times New Roman" w:cs="Times New Roman"/>
-          <w:b/>
-          <w:bCs/>
-          <w:sz w:val="24"/>
-          <w:szCs w:val="24"/>
-        </w:rPr>
-        <w:t>D. Ignacio</w:t>
-      </w:r>
-      <w:r>
-        <w:rPr>
-          <w:rFonts w:ascii="Times New Roman" w:hAnsi="Times New Roman" w:cs="Times New Roman"/>
-          <w:sz w:val="24"/>
-          <w:szCs w:val="24"/>
-        </w:rPr>
-        <w:t xml:space="preserve">, Y. Gu, H. </w:t>
-      </w:r>
-      <w:proofErr w:type="spellStart"/>
-      <w:r>
-        <w:rPr>
-          <w:rFonts w:ascii="Times New Roman" w:hAnsi="Times New Roman" w:cs="Times New Roman"/>
-          <w:sz w:val="24"/>
-          <w:szCs w:val="24"/>
-        </w:rPr>
-        <w:t>Celio</w:t>
-      </w:r>
-      <w:proofErr w:type="spellEnd"/>
-      <w:r>
-        <w:rPr>
-          <w:rFonts w:ascii="Times New Roman" w:hAnsi="Times New Roman" w:cs="Times New Roman"/>
-          <w:sz w:val="24"/>
-          <w:szCs w:val="24"/>
-        </w:rPr>
-        <w:t xml:space="preserve">, X. </w:t>
-      </w:r>
-      <w:proofErr w:type="spellStart"/>
-      <w:r>
-        <w:rPr>
-          <w:rFonts w:ascii="Times New Roman" w:hAnsi="Times New Roman" w:cs="Times New Roman"/>
-          <w:sz w:val="24"/>
-          <w:szCs w:val="24"/>
-        </w:rPr>
-        <w:t>Zun</w:t>
-      </w:r>
-      <w:proofErr w:type="spellEnd"/>
-      <w:r>
-        <w:rPr>
-          <w:rFonts w:ascii="Times New Roman" w:hAnsi="Times New Roman" w:cs="Times New Roman"/>
-          <w:sz w:val="24"/>
-          <w:szCs w:val="24"/>
-        </w:rPr>
-        <w:t xml:space="preserve">, D. Akinwande, K. </w:t>
-      </w:r>
-      <w:proofErr w:type="spellStart"/>
-      <w:r>
-        <w:rPr>
-          <w:rFonts w:ascii="Times New Roman" w:hAnsi="Times New Roman" w:cs="Times New Roman"/>
-          <w:sz w:val="24"/>
-          <w:szCs w:val="24"/>
-        </w:rPr>
-        <w:t>Liechti</w:t>
-      </w:r>
-      <w:proofErr w:type="spellEnd"/>
-      <w:r>
-        <w:rPr>
-          <w:rFonts w:ascii="Times New Roman" w:hAnsi="Times New Roman" w:cs="Times New Roman"/>
-          <w:sz w:val="24"/>
-          <w:szCs w:val="24"/>
-        </w:rPr>
-        <w:t xml:space="preserve">, </w:t>
-      </w:r>
-      <w:r>
-        <w:rPr>
-          <w:rFonts w:ascii="Times New Roman" w:hAnsi="Times New Roman" w:cs="Times New Roman"/>
-          <w:sz w:val="24"/>
-          <w:szCs w:val="24"/>
-          <w:u w:val="single"/>
-        </w:rPr>
-        <w:t>Direct, Metal-free Growth and Dry Separation of Bilayer Graphene on Sapphire:</w:t>
+        <w:t>Separation of Bilayer Graphene on Sapphire:</w:t>
       </w:r>
       <w:r>
         <w:rPr>
@@ -3214,7 +3104,25 @@
                 <w:i/>
                 <w:iCs/>
               </w:rPr>
-              <w:t>11/202</w:t>
+              <w:t>1</w:t>
+            </w:r>
+            <w:r>
+              <w:rPr>
+                <w:rFonts w:ascii="Times New Roman" w:eastAsia="Times New Roman" w:hAnsi="Times New Roman" w:cs="Times New Roman"/>
+                <w:bCs/>
+                <w:i/>
+                <w:iCs/>
+              </w:rPr>
+              <w:t>2</w:t>
+            </w:r>
+            <w:r>
+              <w:rPr>
+                <w:rFonts w:ascii="Times New Roman" w:eastAsia="Times New Roman" w:hAnsi="Times New Roman" w:cs="Times New Roman"/>
+                <w:bCs/>
+                <w:i/>
+                <w:iCs/>
+              </w:rPr>
+              <w:t>/202</w:t>
             </w:r>
             <w:r>
               <w:rPr>
@@ -3756,53 +3664,53 @@
           <w:sz w:val="24"/>
           <w:szCs w:val="24"/>
         </w:rPr>
+        <w:t>American Society of Mechanical Engineers (ASME)</w:t>
+      </w:r>
+    </w:p>
+    <w:p>
+      <w:pPr>
+        <w:spacing w:after="0"/>
+        <w:ind w:left="2160" w:hanging="2160"/>
+        <w:rPr>
+          <w:rFonts w:ascii="Times New Roman" w:hAnsi="Times New Roman" w:cs="Times New Roman"/>
+          <w:sz w:val="24"/>
+          <w:szCs w:val="24"/>
+        </w:rPr>
+      </w:pPr>
+      <w:r>
+        <w:rPr>
+          <w:rFonts w:ascii="Times New Roman" w:hAnsi="Times New Roman" w:cs="Times New Roman"/>
+          <w:sz w:val="24"/>
+          <w:szCs w:val="24"/>
+        </w:rPr>
+        <w:t>Materials Research Society</w:t>
+      </w:r>
+      <w:r>
+        <w:rPr>
+          <w:rFonts w:ascii="Times New Roman" w:hAnsi="Times New Roman" w:cs="Times New Roman"/>
+          <w:sz w:val="24"/>
+          <w:szCs w:val="24"/>
+        </w:rPr>
+        <w:t xml:space="preserve"> (MRS)</w:t>
+      </w:r>
+    </w:p>
+    <w:p>
+      <w:pPr>
+        <w:spacing w:after="0"/>
+        <w:ind w:left="2160" w:hanging="2160"/>
+        <w:rPr>
+          <w:rFonts w:ascii="Times New Roman" w:hAnsi="Times New Roman" w:cs="Times New Roman"/>
+          <w:sz w:val="24"/>
+          <w:szCs w:val="24"/>
+        </w:rPr>
+      </w:pPr>
+      <w:r>
+        <w:rPr>
+          <w:rFonts w:ascii="Times New Roman" w:hAnsi="Times New Roman" w:cs="Times New Roman"/>
+          <w:sz w:val="24"/>
+          <w:szCs w:val="24"/>
+        </w:rPr>
         <w:lastRenderedPageBreak/>
-        <w:t>American Society of Mechanical Engineers (ASME)</w:t>
-      </w:r>
-    </w:p>
-    <w:p>
-      <w:pPr>
-        <w:spacing w:after="0"/>
-        <w:ind w:left="2160" w:hanging="2160"/>
-        <w:rPr>
-          <w:rFonts w:ascii="Times New Roman" w:hAnsi="Times New Roman" w:cs="Times New Roman"/>
-          <w:sz w:val="24"/>
-          <w:szCs w:val="24"/>
-        </w:rPr>
-      </w:pPr>
-      <w:r>
-        <w:rPr>
-          <w:rFonts w:ascii="Times New Roman" w:hAnsi="Times New Roman" w:cs="Times New Roman"/>
-          <w:sz w:val="24"/>
-          <w:szCs w:val="24"/>
-        </w:rPr>
-        <w:t>Materials Research Society</w:t>
-      </w:r>
-      <w:r>
-        <w:rPr>
-          <w:rFonts w:ascii="Times New Roman" w:hAnsi="Times New Roman" w:cs="Times New Roman"/>
-          <w:sz w:val="24"/>
-          <w:szCs w:val="24"/>
-        </w:rPr>
-        <w:t xml:space="preserve"> (MRS)</w:t>
-      </w:r>
-    </w:p>
-    <w:p>
-      <w:pPr>
-        <w:spacing w:after="0"/>
-        <w:ind w:left="2160" w:hanging="2160"/>
-        <w:rPr>
-          <w:rFonts w:ascii="Times New Roman" w:hAnsi="Times New Roman" w:cs="Times New Roman"/>
-          <w:sz w:val="24"/>
-          <w:szCs w:val="24"/>
-        </w:rPr>
-      </w:pPr>
-      <w:r>
-        <w:rPr>
-          <w:rFonts w:ascii="Times New Roman" w:hAnsi="Times New Roman" w:cs="Times New Roman"/>
-          <w:sz w:val="24"/>
-          <w:szCs w:val="24"/>
-        </w:rPr>
         <w:t>American Physics Society</w:t>
       </w:r>
       <w:r>
@@ -4625,6 +4533,70 @@
           <w:szCs w:val="24"/>
         </w:rPr>
         <w:t xml:space="preserve"> Division of Diversity and Community Engagement, UT Austin</w:t>
+      </w:r>
+    </w:p>
+    <w:p>
+      <w:pPr>
+        <w:ind w:left="2160" w:hanging="2160"/>
+        <w:rPr>
+          <w:rFonts w:ascii="Times New Roman" w:hAnsi="Times New Roman" w:cs="Times New Roman"/>
+          <w:sz w:val="24"/>
+          <w:szCs w:val="24"/>
+        </w:rPr>
+      </w:pPr>
+      <w:r>
+        <w:rPr>
+          <w:rFonts w:ascii="Times New Roman" w:hAnsi="Times New Roman" w:cs="Times New Roman"/>
+          <w:i/>
+          <w:iCs/>
+          <w:sz w:val="24"/>
+          <w:szCs w:val="24"/>
+        </w:rPr>
+        <w:t>02/2023:</w:t>
+      </w:r>
+      <w:r>
+        <w:rPr>
+          <w:rFonts w:ascii="Times New Roman" w:hAnsi="Times New Roman" w:cs="Times New Roman"/>
+          <w:b/>
+          <w:bCs/>
+          <w:sz w:val="24"/>
+          <w:szCs w:val="24"/>
+        </w:rPr>
+        <w:tab/>
+      </w:r>
+      <w:r>
+        <w:rPr>
+          <w:rFonts w:ascii="Times New Roman" w:hAnsi="Times New Roman" w:cs="Times New Roman"/>
+          <w:b/>
+          <w:bCs/>
+          <w:sz w:val="24"/>
+          <w:szCs w:val="24"/>
+        </w:rPr>
+        <w:t>K-12 Outreach Certificate</w:t>
+      </w:r>
+      <w:r>
+        <w:rPr>
+          <w:rFonts w:ascii="Times New Roman" w:hAnsi="Times New Roman" w:cs="Times New Roman"/>
+          <w:sz w:val="24"/>
+          <w:szCs w:val="24"/>
+        </w:rPr>
+        <w:t xml:space="preserve">, </w:t>
+      </w:r>
+      <w:r>
+        <w:rPr>
+          <w:rFonts w:ascii="Times New Roman" w:hAnsi="Times New Roman" w:cs="Times New Roman"/>
+          <w:sz w:val="24"/>
+          <w:szCs w:val="24"/>
+        </w:rPr>
+        <w:t>CDCM</w:t>
+      </w:r>
+      <w:r>
+        <w:rPr>
+          <w:rFonts w:ascii="Times New Roman" w:hAnsi="Times New Roman" w:cs="Times New Roman"/>
+          <w:sz w:val="24"/>
+          <w:szCs w:val="24"/>
+        </w:rPr>
+        <w:t xml:space="preserve"> MRSEC, University of Texas at Austin</w:t>
       </w:r>
     </w:p>
     <w:p>
@@ -6734,7 +6706,7 @@
           <w:sz w:val="24"/>
           <w:szCs w:val="24"/>
         </w:rPr>
-        <w:t>September</w:t>
+        <w:t>October</w:t>
       </w:r>
       <w:r>
         <w:rPr>

</xml_diff>